<commit_message>
Zmiana dokumentów i informacji kontaktowych
</commit_message>
<xml_diff>
--- a/plpug/static/docs/UchwalaWalnego_2017_11_nr_6.docx
+++ b/plpug/static/docs/UchwalaWalnego_2017_11_nr_6.docx
@@ -83,8 +83,6 @@
           <w:color w:val="000000"/>
         </w:rPr>
       </w:pPr>
-      <w:bookmarkStart w:id="0" w:name="_GoBack"/>
-      <w:bookmarkEnd w:id="0"/>
       <w:r>
         <w:t>Uchwałą Członków Stowarzyszenia Polskiej Grup</w:t>
       </w:r>
@@ -111,63 +109,58 @@
     </w:p>
     <w:p>
       <w:pPr>
+        <w:ind w:left="-5" w:hanging="10"/>
+        <w:rPr>
+          <w:rFonts w:ascii="Liberation Serif" w:eastAsia="DejaVu Sans" w:hAnsi="Liberation Serif" w:cs="DejaVu Sans"/>
+          <w:color w:val="auto"/>
+        </w:rPr>
+      </w:pPr>
+      <w:r>
+        <w:t xml:space="preserve">Przewodniczący zebrania </w:t>
+      </w:r>
+      <w:r>
+        <w:tab/>
+      </w:r>
+      <w:r>
+        <w:tab/>
+      </w:r>
+      <w:r>
+        <w:tab/>
+      </w:r>
+      <w:r>
+        <w:tab/>
+      </w:r>
+      <w:r>
+        <w:tab/>
+      </w:r>
+      <w:r>
+        <w:tab/>
+      </w:r>
+      <w:r>
+        <w:tab/>
+        <w:t>Sekretarz zebrania</w:t>
+      </w:r>
+    </w:p>
+    <w:p>
+      <w:pPr>
+        <w:ind w:left="-5" w:hanging="10"/>
+      </w:pPr>
+    </w:p>
+    <w:p>
+      <w:pPr>
+        <w:ind w:left="-5" w:hanging="10"/>
+      </w:pPr>
+      <w:r>
+        <w:t xml:space="preserve">       Wojciech Zając                                                                                                              Rafał Korzeniewski</w:t>
+      </w:r>
+    </w:p>
+    <w:p>
+      <w:pPr>
         <w:spacing w:line="246" w:lineRule="auto"/>
         <w:ind w:left="-5" w:hanging="10"/>
       </w:pPr>
-      <w:r>
-        <w:rPr>
-          <w:sz w:val="24"/>
-        </w:rPr>
-        <w:t xml:space="preserve">Przewodniczący zebrania </w:t>
-      </w:r>
-      <w:r>
-        <w:rPr>
-          <w:sz w:val="24"/>
-        </w:rPr>
-        <w:tab/>
-      </w:r>
-      <w:r>
-        <w:rPr>
-          <w:sz w:val="24"/>
-        </w:rPr>
-        <w:tab/>
-      </w:r>
-      <w:r>
-        <w:rPr>
-          <w:sz w:val="24"/>
-        </w:rPr>
-        <w:tab/>
-      </w:r>
-      <w:r>
-        <w:rPr>
-          <w:sz w:val="24"/>
-        </w:rPr>
-        <w:tab/>
-      </w:r>
-      <w:r>
-        <w:rPr>
-          <w:sz w:val="24"/>
-        </w:rPr>
-        <w:tab/>
-      </w:r>
-      <w:r>
-        <w:rPr>
-          <w:sz w:val="24"/>
-        </w:rPr>
-        <w:tab/>
-      </w:r>
-      <w:r>
-        <w:rPr>
-          <w:sz w:val="24"/>
-        </w:rPr>
-        <w:tab/>
-      </w:r>
-      <w:r>
-        <w:rPr>
-          <w:sz w:val="24"/>
-        </w:rPr>
-        <w:t>Sekretarz zebrania</w:t>
-      </w:r>
+      <w:bookmarkStart w:id="0" w:name="_GoBack"/>
+      <w:bookmarkEnd w:id="0"/>
     </w:p>
     <w:sectPr>
       <w:pgSz w:w="11900" w:h="16840"/>

</xml_diff>